<commit_message>
Update Acta de Reunión 09-30 (Changelog).docx
</commit_message>
<xml_diff>
--- a/docs/01 - Actas de reunion/Acta de Reunión 09-30 (Changelog).docx
+++ b/docs/01 - Actas de reunion/Acta de Reunión 09-30 (Changelog).docx
@@ -4,7 +4,7 @@
   <w:body>
     <w:p>
       <w:pPr>
-        <w:pStyle w:val="Ttulo1"/>
+        <w:pStyle w:val="Heading1"/>
         <w:jc w:val="right"/>
       </w:pPr>
       <w:r>
@@ -23,20 +23,25 @@
         <w:t>30</w:t>
       </w:r>
       <w:r>
-        <w:t xml:space="preserve"> de Septiembre</w:t>
-      </w:r>
-    </w:p>
-    <w:p>
-      <w:pPr>
-        <w:pStyle w:val="Ttulo2"/>
+        <w:t xml:space="preserve"> de </w:t>
+      </w:r>
+      <w:r>
+        <w:t>septiembre</w:t>
+      </w:r>
+    </w:p>
+    <w:p>
+      <w:pPr>
+        <w:pStyle w:val="Heading2"/>
       </w:pPr>
       <w:r>
         <w:t>Interesados</w:t>
       </w:r>
-    </w:p>
-    <w:p>
-      <w:pPr>
-        <w:pStyle w:val="Prrafodelista"/>
+      <w:bookmarkStart w:id="0" w:name="_GoBack"/>
+      <w:bookmarkEnd w:id="0"/>
+    </w:p>
+    <w:p>
+      <w:pPr>
+        <w:pStyle w:val="ListParagraph"/>
         <w:numPr>
           <w:ilvl w:val="0"/>
           <w:numId w:val="1"/>
@@ -48,7 +53,7 @@
     </w:p>
     <w:p>
       <w:pPr>
-        <w:pStyle w:val="Prrafodelista"/>
+        <w:pStyle w:val="ListParagraph"/>
         <w:numPr>
           <w:ilvl w:val="0"/>
           <w:numId w:val="1"/>
@@ -60,7 +65,7 @@
     </w:p>
     <w:p>
       <w:pPr>
-        <w:pStyle w:val="Prrafodelista"/>
+        <w:pStyle w:val="ListParagraph"/>
         <w:numPr>
           <w:ilvl w:val="0"/>
           <w:numId w:val="1"/>
@@ -72,7 +77,7 @@
     </w:p>
     <w:p>
       <w:pPr>
-        <w:pStyle w:val="Prrafodelista"/>
+        <w:pStyle w:val="ListParagraph"/>
         <w:numPr>
           <w:ilvl w:val="0"/>
           <w:numId w:val="1"/>
@@ -84,19 +89,24 @@
     </w:p>
     <w:p>
       <w:pPr>
-        <w:pStyle w:val="Prrafodelista"/>
+        <w:pStyle w:val="ListParagraph"/>
         <w:numPr>
           <w:ilvl w:val="0"/>
           <w:numId w:val="1"/>
         </w:numPr>
       </w:pPr>
-      <w:r>
-        <w:t>Pestchanker, Fabián</w:t>
-      </w:r>
-    </w:p>
-    <w:p>
-      <w:pPr>
-        <w:pStyle w:val="Prrafodelista"/>
+      <w:proofErr w:type="spellStart"/>
+      <w:r>
+        <w:t>Pestchanker</w:t>
+      </w:r>
+      <w:proofErr w:type="spellEnd"/>
+      <w:r>
+        <w:t>, Fabián</w:t>
+      </w:r>
+    </w:p>
+    <w:p>
+      <w:pPr>
+        <w:pStyle w:val="ListParagraph"/>
         <w:numPr>
           <w:ilvl w:val="0"/>
           <w:numId w:val="1"/>
@@ -108,41 +118,53 @@
     </w:p>
     <w:p>
       <w:pPr>
-        <w:pStyle w:val="Prrafodelista"/>
+        <w:pStyle w:val="ListParagraph"/>
         <w:numPr>
           <w:ilvl w:val="0"/>
           <w:numId w:val="1"/>
         </w:numPr>
       </w:pPr>
-      <w:r>
-        <w:t>Szulman, Matías</w:t>
-      </w:r>
-    </w:p>
-    <w:p>
-      <w:pPr>
-        <w:pStyle w:val="Prrafodelista"/>
+      <w:proofErr w:type="spellStart"/>
+      <w:r>
+        <w:t>Szulman</w:t>
+      </w:r>
+      <w:proofErr w:type="spellEnd"/>
+      <w:r>
+        <w:t>, Matías</w:t>
+      </w:r>
+    </w:p>
+    <w:p>
+      <w:pPr>
+        <w:pStyle w:val="ListParagraph"/>
         <w:numPr>
           <w:ilvl w:val="0"/>
           <w:numId w:val="1"/>
         </w:numPr>
       </w:pPr>
-      <w:r>
-        <w:t>Tjor, Darío</w:t>
-      </w:r>
-    </w:p>
-    <w:p>
-      <w:pPr>
-        <w:pStyle w:val="Ttulo1"/>
+      <w:proofErr w:type="spellStart"/>
+      <w:r>
+        <w:t>Tjor</w:t>
+      </w:r>
+      <w:proofErr w:type="spellEnd"/>
+      <w:r>
+        <w:t>, Darío</w:t>
+      </w:r>
+    </w:p>
+    <w:p>
+      <w:pPr>
+        <w:pStyle w:val="Heading1"/>
         <w:jc w:val="right"/>
       </w:pPr>
+      <w:proofErr w:type="spellStart"/>
       <w:r>
         <w:t>Changelog</w:t>
       </w:r>
+      <w:proofErr w:type="spellEnd"/>
     </w:p>
     <w:p/>
     <w:p>
       <w:pPr>
-        <w:pStyle w:val="Prrafodelista"/>
+        <w:pStyle w:val="ListParagraph"/>
         <w:numPr>
           <w:ilvl w:val="0"/>
           <w:numId w:val="2"/>
@@ -154,7 +176,7 @@
     </w:p>
     <w:p>
       <w:pPr>
-        <w:pStyle w:val="Prrafodelista"/>
+        <w:pStyle w:val="ListParagraph"/>
         <w:numPr>
           <w:ilvl w:val="1"/>
           <w:numId w:val="2"/>
@@ -166,7 +188,7 @@
     </w:p>
     <w:p>
       <w:pPr>
-        <w:pStyle w:val="Prrafodelista"/>
+        <w:pStyle w:val="ListParagraph"/>
         <w:numPr>
           <w:ilvl w:val="1"/>
           <w:numId w:val="2"/>
@@ -178,7 +200,7 @@
     </w:p>
     <w:p>
       <w:pPr>
-        <w:pStyle w:val="Prrafodelista"/>
+        <w:pStyle w:val="ListParagraph"/>
         <w:numPr>
           <w:ilvl w:val="0"/>
           <w:numId w:val="2"/>
@@ -190,7 +212,7 @@
     </w:p>
     <w:p>
       <w:pPr>
-        <w:pStyle w:val="Prrafodelista"/>
+        <w:pStyle w:val="ListParagraph"/>
         <w:numPr>
           <w:ilvl w:val="1"/>
           <w:numId w:val="2"/>
@@ -202,7 +224,7 @@
     </w:p>
     <w:p>
       <w:pPr>
-        <w:pStyle w:val="Prrafodelista"/>
+        <w:pStyle w:val="ListParagraph"/>
         <w:numPr>
           <w:ilvl w:val="1"/>
           <w:numId w:val="2"/>
@@ -211,10 +233,13 @@
       <w:r>
         <w:t>Se recalculan los precios de las cuotas y paquetes, y las tablas de ganancias estimadas</w:t>
       </w:r>
-    </w:p>
-    <w:p>
-      <w:pPr>
-        <w:pStyle w:val="Prrafodelista"/>
+      <w:r>
+        <w:t xml:space="preserve"> </w:t>
+      </w:r>
+    </w:p>
+    <w:p>
+      <w:pPr>
+        <w:pStyle w:val="ListParagraph"/>
         <w:numPr>
           <w:ilvl w:val="0"/>
           <w:numId w:val="2"/>
@@ -224,48 +249,108 @@
         <w:t xml:space="preserve">Documento </w:t>
       </w:r>
       <w:r>
-        <w:t>Técnico:</w:t>
-      </w:r>
-    </w:p>
-    <w:p>
-      <w:pPr>
-        <w:pStyle w:val="Prrafodelista"/>
+        <w:t>Funcional</w:t>
+      </w:r>
+      <w:r>
+        <w:t>:</w:t>
+      </w:r>
+    </w:p>
+    <w:p>
+      <w:pPr>
+        <w:pStyle w:val="ListParagraph"/>
         <w:numPr>
           <w:ilvl w:val="1"/>
           <w:numId w:val="2"/>
         </w:numPr>
       </w:pPr>
       <w:r>
-        <w:t>Se actualiza el Diagrama de Arquitectura</w:t>
-      </w:r>
-    </w:p>
-    <w:p>
-      <w:pPr>
-        <w:pStyle w:val="Prrafodelista"/>
+        <w:t>Se corrige la HU01 y se elimina la HU “Crear entrevista”</w:t>
+      </w:r>
+    </w:p>
+    <w:p>
+      <w:pPr>
+        <w:pStyle w:val="ListParagraph"/>
+        <w:numPr>
+          <w:ilvl w:val="1"/>
+          <w:numId w:val="2"/>
+        </w:numPr>
+      </w:pPr>
+      <w:r>
+        <w:t xml:space="preserve">Se </w:t>
+      </w:r>
+      <w:r>
+        <w:t>crean las pantallas para cada HU</w:t>
+      </w:r>
+    </w:p>
+    <w:p>
+      <w:pPr>
+        <w:pStyle w:val="ListParagraph"/>
         <w:numPr>
           <w:ilvl w:val="0"/>
           <w:numId w:val="2"/>
         </w:numPr>
       </w:pPr>
       <w:r>
-        <w:t>Modelo de Dominio:</w:t>
-      </w:r>
-    </w:p>
-    <w:p>
-      <w:pPr>
-        <w:pStyle w:val="Prrafodelista"/>
+        <w:t xml:space="preserve">Documento </w:t>
+      </w:r>
+      <w:r>
+        <w:t>Técnico:</w:t>
+      </w:r>
+    </w:p>
+    <w:p>
+      <w:pPr>
+        <w:pStyle w:val="ListParagraph"/>
         <w:numPr>
           <w:ilvl w:val="1"/>
           <w:numId w:val="2"/>
         </w:numPr>
       </w:pPr>
       <w:r>
+        <w:t>Se actualiza el Diagrama de Arquitectura</w:t>
+      </w:r>
+    </w:p>
+    <w:p>
+      <w:pPr>
+        <w:pStyle w:val="ListParagraph"/>
+        <w:numPr>
+          <w:ilvl w:val="0"/>
+          <w:numId w:val="2"/>
+        </w:numPr>
+      </w:pPr>
+      <w:r>
+        <w:t>Modelo de Dominio:</w:t>
+      </w:r>
+    </w:p>
+    <w:p>
+      <w:pPr>
+        <w:pStyle w:val="ListParagraph"/>
+        <w:numPr>
+          <w:ilvl w:val="1"/>
+          <w:numId w:val="2"/>
+        </w:numPr>
+      </w:pPr>
+      <w:r>
         <w:t>Se corrige Glosario y Terminología del diagrama</w:t>
       </w:r>
     </w:p>
     <w:p>
       <w:pPr>
-        <w:pStyle w:val="Ttulo1"/>
+        <w:pStyle w:val="ListParagraph"/>
+        <w:numPr>
+          <w:ilvl w:val="0"/>
+          <w:numId w:val="2"/>
+        </w:numPr>
+      </w:pPr>
+      <w:r>
+        <w:t>Reversionado</w:t>
+      </w:r>
+      <w:r>
+        <w:t xml:space="preserve"> del Diagrama de clases</w:t>
+      </w:r>
+    </w:p>
+    <w:p>
+      <w:pPr>
+        <w:pStyle w:val="Heading1"/>
         <w:jc w:val="right"/>
       </w:pPr>
       <w:r>
@@ -296,18 +381,17 @@
       <w:r>
         <w:t xml:space="preserve"> aspecto unívoco y consistente.</w:t>
       </w:r>
-      <w:bookmarkStart w:id="0" w:name="_GoBack"/>
-      <w:bookmarkEnd w:id="0"/>
-    </w:p>
-    <w:p>
-      <w:pPr>
-        <w:pStyle w:val="Ttulo1"/>
+    </w:p>
+    <w:p>
+      <w:pPr>
+        <w:pStyle w:val="Heading1"/>
         <w:jc w:val="right"/>
         <w:rPr>
           <w:u w:val="single"/>
         </w:rPr>
       </w:pPr>
       <w:r>
+        <w:lastRenderedPageBreak/>
         <w:t>Observaciones</w:t>
       </w:r>
     </w:p>
@@ -397,7 +481,7 @@
 <w:hdr xmlns:wpc="http://schemas.microsoft.com/office/word/2010/wordprocessingCanvas" xmlns:cx="http://schemas.microsoft.com/office/drawing/2014/chartex" xmlns:cx1="http://schemas.microsoft.com/office/drawing/2015/9/8/chartex" xmlns:cx2="http://schemas.microsoft.com/office/drawing/2015/10/21/chartex" xmlns:cx3="http://schemas.microsoft.com/office/drawing/2016/5/9/chartex" xmlns:cx4="http://schemas.microsoft.com/office/drawing/2016/5/10/chartex" xmlns:cx5="http://schemas.microsoft.com/office/drawing/2016/5/11/chartex" xmlns:cx6="http://schemas.microsoft.com/office/drawing/2016/5/12/chartex" xmlns:cx7="http://schemas.microsoft.com/office/drawing/2016/5/13/chartex" xmlns:cx8="http://schemas.microsoft.com/office/drawing/2016/5/14/chartex" xmlns:mc="http://schemas.openxmlformats.org/markup-compatibility/2006" xmlns:aink="http://schemas.microsoft.com/office/drawing/2016/ink" xmlns:am3d="http://schemas.microsoft.com/office/drawing/2017/model3d" xmlns:o="urn:schemas-microsoft-com:office:office" xmlns:r="http://schemas.openxmlformats.org/officeDocument/2006/relationships" xmlns:m="http://schemas.openxmlformats.org/officeDocument/2006/math" xmlns:v="urn:schemas-microsoft-com:vml" xmlns:wp14="http://schemas.microsoft.com/office/word/2010/wordprocessingDrawing" xmlns:wp="http://schemas.openxmlformats.org/drawingml/2006/wordprocessingDrawing" xmlns:w10="urn:schemas-microsoft-com:office:word" xmlns:w="http://schemas.openxmlformats.org/wordprocessingml/2006/main" xmlns:w14="http://schemas.microsoft.com/office/word/2010/wordml" xmlns:w15="http://schemas.microsoft.com/office/word/2012/wordml" xmlns:w16cid="http://schemas.microsoft.com/office/word/2016/wordml/cid" xmlns:w16se="http://schemas.microsoft.com/office/word/2015/wordml/symex" xmlns:wpg="http://schemas.microsoft.com/office/word/2010/wordprocessingGroup" xmlns:wpi="http://schemas.microsoft.com/office/word/2010/wordprocessingInk" xmlns:wne="http://schemas.microsoft.com/office/word/2006/wordml" xmlns:wps="http://schemas.microsoft.com/office/word/2010/wordprocessingShape" mc:Ignorable="w14 w15 w16se w16cid wp14">
   <w:p>
     <w:pPr>
-      <w:pStyle w:val="Encabezado"/>
+      <w:pStyle w:val="Header"/>
     </w:pPr>
     <w:r>
       <w:rPr>
@@ -452,7 +536,7 @@
   </w:p>
   <w:p>
     <w:pPr>
-      <w:pStyle w:val="Encabezado"/>
+      <w:pStyle w:val="Header"/>
     </w:pPr>
   </w:p>
 </w:hdr>
@@ -1194,11 +1278,11 @@
       <w:spacing w:after="120" w:line="264" w:lineRule="auto"/>
     </w:pPr>
   </w:style>
-  <w:style w:type="paragraph" w:styleId="Ttulo1">
+  <w:style w:type="paragraph" w:styleId="Heading1">
     <w:name w:val="heading 1"/>
     <w:basedOn w:val="Normal"/>
     <w:next w:val="Normal"/>
-    <w:link w:val="Ttulo1Car"/>
+    <w:link w:val="Heading1Char"/>
     <w:uiPriority w:val="9"/>
     <w:qFormat/>
     <w:rsid w:val="00BF1363"/>
@@ -1218,11 +1302,11 @@
       <w:szCs w:val="36"/>
     </w:rPr>
   </w:style>
-  <w:style w:type="paragraph" w:styleId="Ttulo2">
+  <w:style w:type="paragraph" w:styleId="Heading2">
     <w:name w:val="heading 2"/>
     <w:basedOn w:val="Normal"/>
     <w:next w:val="Normal"/>
-    <w:link w:val="Ttulo2Car"/>
+    <w:link w:val="Heading2Char"/>
     <w:uiPriority w:val="9"/>
     <w:unhideWhenUsed/>
     <w:qFormat/>
@@ -1240,11 +1324,11 @@
       <w:szCs w:val="28"/>
     </w:rPr>
   </w:style>
-  <w:style w:type="paragraph" w:styleId="Ttulo3">
+  <w:style w:type="paragraph" w:styleId="Heading3">
     <w:name w:val="heading 3"/>
     <w:basedOn w:val="Normal"/>
     <w:next w:val="Normal"/>
-    <w:link w:val="Ttulo3Car"/>
+    <w:link w:val="Heading3Char"/>
     <w:uiPriority w:val="9"/>
     <w:unhideWhenUsed/>
     <w:qFormat/>
@@ -1262,11 +1346,11 @@
       <w:szCs w:val="26"/>
     </w:rPr>
   </w:style>
-  <w:style w:type="paragraph" w:styleId="Ttulo4">
+  <w:style w:type="paragraph" w:styleId="Heading4">
     <w:name w:val="heading 4"/>
     <w:basedOn w:val="Normal"/>
     <w:next w:val="Normal"/>
-    <w:link w:val="Ttulo4Car"/>
+    <w:link w:val="Heading4Char"/>
     <w:uiPriority w:val="9"/>
     <w:semiHidden/>
     <w:unhideWhenUsed/>
@@ -1284,11 +1368,11 @@
       <w:szCs w:val="24"/>
     </w:rPr>
   </w:style>
-  <w:style w:type="paragraph" w:styleId="Ttulo5">
+  <w:style w:type="paragraph" w:styleId="Heading5">
     <w:name w:val="heading 5"/>
     <w:basedOn w:val="Normal"/>
     <w:next w:val="Normal"/>
-    <w:link w:val="Ttulo5Car"/>
+    <w:link w:val="Heading5Char"/>
     <w:uiPriority w:val="9"/>
     <w:semiHidden/>
     <w:unhideWhenUsed/>
@@ -1308,11 +1392,11 @@
       <w:szCs w:val="22"/>
     </w:rPr>
   </w:style>
-  <w:style w:type="paragraph" w:styleId="Ttulo6">
+  <w:style w:type="paragraph" w:styleId="Heading6">
     <w:name w:val="heading 6"/>
     <w:basedOn w:val="Normal"/>
     <w:next w:val="Normal"/>
-    <w:link w:val="Ttulo6Car"/>
+    <w:link w:val="Heading6Char"/>
     <w:uiPriority w:val="9"/>
     <w:semiHidden/>
     <w:unhideWhenUsed/>
@@ -1329,11 +1413,11 @@
       <w:color w:val="595959" w:themeColor="text1" w:themeTint="A6"/>
     </w:rPr>
   </w:style>
-  <w:style w:type="paragraph" w:styleId="Ttulo7">
+  <w:style w:type="paragraph" w:styleId="Heading7">
     <w:name w:val="heading 7"/>
     <w:basedOn w:val="Normal"/>
     <w:next w:val="Normal"/>
-    <w:link w:val="Ttulo7Car"/>
+    <w:link w:val="Heading7Char"/>
     <w:uiPriority w:val="9"/>
     <w:semiHidden/>
     <w:unhideWhenUsed/>
@@ -1352,11 +1436,11 @@
       <w:color w:val="595959" w:themeColor="text1" w:themeTint="A6"/>
     </w:rPr>
   </w:style>
-  <w:style w:type="paragraph" w:styleId="Ttulo8">
+  <w:style w:type="paragraph" w:styleId="Heading8">
     <w:name w:val="heading 8"/>
     <w:basedOn w:val="Normal"/>
     <w:next w:val="Normal"/>
-    <w:link w:val="Ttulo8Car"/>
+    <w:link w:val="Heading8Char"/>
     <w:uiPriority w:val="9"/>
     <w:semiHidden/>
     <w:unhideWhenUsed/>
@@ -1374,11 +1458,11 @@
       <w:color w:val="595959" w:themeColor="text1" w:themeTint="A6"/>
     </w:rPr>
   </w:style>
-  <w:style w:type="paragraph" w:styleId="Ttulo9">
+  <w:style w:type="paragraph" w:styleId="Heading9">
     <w:name w:val="heading 9"/>
     <w:basedOn w:val="Normal"/>
     <w:next w:val="Normal"/>
-    <w:link w:val="Ttulo9Car"/>
+    <w:link w:val="Heading9Char"/>
     <w:uiPriority w:val="9"/>
     <w:semiHidden/>
     <w:unhideWhenUsed/>
@@ -1398,13 +1482,13 @@
       <w:color w:val="595959" w:themeColor="text1" w:themeTint="A6"/>
     </w:rPr>
   </w:style>
-  <w:style w:type="character" w:default="1" w:styleId="Fuentedeprrafopredeter">
+  <w:style w:type="character" w:default="1" w:styleId="DefaultParagraphFont">
     <w:name w:val="Default Paragraph Font"/>
     <w:uiPriority w:val="1"/>
     <w:semiHidden/>
     <w:unhideWhenUsed/>
   </w:style>
-  <w:style w:type="table" w:default="1" w:styleId="Tablanormal">
+  <w:style w:type="table" w:default="1" w:styleId="TableNormal">
     <w:name w:val="Normal Table"/>
     <w:uiPriority w:val="99"/>
     <w:semiHidden/>
@@ -1419,32 +1503,32 @@
       </w:tblCellMar>
     </w:tblPr>
   </w:style>
-  <w:style w:type="numbering" w:default="1" w:styleId="Sinlista">
+  <w:style w:type="numbering" w:default="1" w:styleId="NoList">
     <w:name w:val="No List"/>
     <w:uiPriority w:val="99"/>
     <w:semiHidden/>
     <w:unhideWhenUsed/>
   </w:style>
-  <w:style w:type="character" w:customStyle="1" w:styleId="EncabezadoCar">
-    <w:name w:val="Encabezado Car"/>
-    <w:basedOn w:val="Fuentedeprrafopredeter"/>
-    <w:link w:val="Encabezado"/>
+  <w:style w:type="character" w:customStyle="1" w:styleId="HeaderChar">
+    <w:name w:val="Header Char"/>
+    <w:basedOn w:val="DefaultParagraphFont"/>
+    <w:link w:val="Header"/>
     <w:uiPriority w:val="99"/>
     <w:qFormat/>
     <w:rsid w:val="00BF1363"/>
   </w:style>
-  <w:style w:type="character" w:customStyle="1" w:styleId="PiedepginaCar">
-    <w:name w:val="Pie de página Car"/>
-    <w:basedOn w:val="Fuentedeprrafopredeter"/>
-    <w:link w:val="Piedepgina"/>
+  <w:style w:type="character" w:customStyle="1" w:styleId="FooterChar">
+    <w:name w:val="Footer Char"/>
+    <w:basedOn w:val="DefaultParagraphFont"/>
+    <w:link w:val="Footer"/>
     <w:uiPriority w:val="99"/>
     <w:qFormat/>
     <w:rsid w:val="00BF1363"/>
   </w:style>
-  <w:style w:type="character" w:customStyle="1" w:styleId="Ttulo1Car">
-    <w:name w:val="Título 1 Car"/>
-    <w:basedOn w:val="Fuentedeprrafopredeter"/>
-    <w:link w:val="Ttulo1"/>
+  <w:style w:type="character" w:customStyle="1" w:styleId="Heading1Char">
+    <w:name w:val="Heading 1 Char"/>
+    <w:basedOn w:val="DefaultParagraphFont"/>
+    <w:link w:val="Heading1"/>
     <w:uiPriority w:val="9"/>
     <w:qFormat/>
     <w:rsid w:val="00BF1363"/>
@@ -1455,10 +1539,10 @@
       <w:szCs w:val="36"/>
     </w:rPr>
   </w:style>
-  <w:style w:type="character" w:customStyle="1" w:styleId="Ttulo2Car">
-    <w:name w:val="Título 2 Car"/>
-    <w:basedOn w:val="Fuentedeprrafopredeter"/>
-    <w:link w:val="Ttulo2"/>
+  <w:style w:type="character" w:customStyle="1" w:styleId="Heading2Char">
+    <w:name w:val="Heading 2 Char"/>
+    <w:basedOn w:val="DefaultParagraphFont"/>
+    <w:link w:val="Heading2"/>
     <w:uiPriority w:val="9"/>
     <w:qFormat/>
     <w:rsid w:val="00BF1363"/>
@@ -1469,10 +1553,10 @@
       <w:szCs w:val="28"/>
     </w:rPr>
   </w:style>
-  <w:style w:type="character" w:customStyle="1" w:styleId="Ttulo3Car">
-    <w:name w:val="Título 3 Car"/>
-    <w:basedOn w:val="Fuentedeprrafopredeter"/>
-    <w:link w:val="Ttulo3"/>
+  <w:style w:type="character" w:customStyle="1" w:styleId="Heading3Char">
+    <w:name w:val="Heading 3 Char"/>
+    <w:basedOn w:val="DefaultParagraphFont"/>
+    <w:link w:val="Heading3"/>
     <w:uiPriority w:val="9"/>
     <w:qFormat/>
     <w:rsid w:val="00BF1363"/>
@@ -1483,10 +1567,10 @@
       <w:szCs w:val="26"/>
     </w:rPr>
   </w:style>
-  <w:style w:type="character" w:customStyle="1" w:styleId="Ttulo4Car">
-    <w:name w:val="Título 4 Car"/>
-    <w:basedOn w:val="Fuentedeprrafopredeter"/>
-    <w:link w:val="Ttulo4"/>
+  <w:style w:type="character" w:customStyle="1" w:styleId="Heading4Char">
+    <w:name w:val="Heading 4 Char"/>
+    <w:basedOn w:val="DefaultParagraphFont"/>
+    <w:link w:val="Heading4"/>
     <w:uiPriority w:val="9"/>
     <w:semiHidden/>
     <w:qFormat/>
@@ -1497,10 +1581,10 @@
       <w:szCs w:val="24"/>
     </w:rPr>
   </w:style>
-  <w:style w:type="character" w:customStyle="1" w:styleId="Ttulo5Car">
-    <w:name w:val="Título 5 Car"/>
-    <w:basedOn w:val="Fuentedeprrafopredeter"/>
-    <w:link w:val="Ttulo5"/>
+  <w:style w:type="character" w:customStyle="1" w:styleId="Heading5Char">
+    <w:name w:val="Heading 5 Char"/>
+    <w:basedOn w:val="DefaultParagraphFont"/>
+    <w:link w:val="Heading5"/>
     <w:uiPriority w:val="9"/>
     <w:semiHidden/>
     <w:qFormat/>
@@ -1513,10 +1597,10 @@
       <w:szCs w:val="22"/>
     </w:rPr>
   </w:style>
-  <w:style w:type="character" w:customStyle="1" w:styleId="Ttulo6Car">
-    <w:name w:val="Título 6 Car"/>
-    <w:basedOn w:val="Fuentedeprrafopredeter"/>
-    <w:link w:val="Ttulo6"/>
+  <w:style w:type="character" w:customStyle="1" w:styleId="Heading6Char">
+    <w:name w:val="Heading 6 Char"/>
+    <w:basedOn w:val="DefaultParagraphFont"/>
+    <w:link w:val="Heading6"/>
     <w:uiPriority w:val="9"/>
     <w:semiHidden/>
     <w:qFormat/>
@@ -1526,10 +1610,10 @@
       <w:color w:val="595959" w:themeColor="text1" w:themeTint="A6"/>
     </w:rPr>
   </w:style>
-  <w:style w:type="character" w:customStyle="1" w:styleId="Ttulo7Car">
-    <w:name w:val="Título 7 Car"/>
-    <w:basedOn w:val="Fuentedeprrafopredeter"/>
-    <w:link w:val="Ttulo7"/>
+  <w:style w:type="character" w:customStyle="1" w:styleId="Heading7Char">
+    <w:name w:val="Heading 7 Char"/>
+    <w:basedOn w:val="DefaultParagraphFont"/>
+    <w:link w:val="Heading7"/>
     <w:uiPriority w:val="9"/>
     <w:semiHidden/>
     <w:qFormat/>
@@ -1541,10 +1625,10 @@
       <w:color w:val="595959" w:themeColor="text1" w:themeTint="A6"/>
     </w:rPr>
   </w:style>
-  <w:style w:type="character" w:customStyle="1" w:styleId="Ttulo8Car">
-    <w:name w:val="Título 8 Car"/>
-    <w:basedOn w:val="Fuentedeprrafopredeter"/>
-    <w:link w:val="Ttulo8"/>
+  <w:style w:type="character" w:customStyle="1" w:styleId="Heading8Char">
+    <w:name w:val="Heading 8 Char"/>
+    <w:basedOn w:val="DefaultParagraphFont"/>
+    <w:link w:val="Heading8"/>
     <w:uiPriority w:val="9"/>
     <w:semiHidden/>
     <w:qFormat/>
@@ -1555,10 +1639,10 @@
       <w:color w:val="595959" w:themeColor="text1" w:themeTint="A6"/>
     </w:rPr>
   </w:style>
-  <w:style w:type="character" w:customStyle="1" w:styleId="Ttulo9Car">
-    <w:name w:val="Título 9 Car"/>
-    <w:basedOn w:val="Fuentedeprrafopredeter"/>
-    <w:link w:val="Ttulo9"/>
+  <w:style w:type="character" w:customStyle="1" w:styleId="Heading9Char">
+    <w:name w:val="Heading 9 Char"/>
+    <w:basedOn w:val="DefaultParagraphFont"/>
+    <w:link w:val="Heading9"/>
     <w:uiPriority w:val="9"/>
     <w:semiHidden/>
     <w:qFormat/>
@@ -1571,10 +1655,10 @@
       <w:color w:val="595959" w:themeColor="text1" w:themeTint="A6"/>
     </w:rPr>
   </w:style>
-  <w:style w:type="character" w:customStyle="1" w:styleId="TtuloCar">
-    <w:name w:val="Título Car"/>
-    <w:basedOn w:val="Fuentedeprrafopredeter"/>
-    <w:link w:val="Ttulo"/>
+  <w:style w:type="character" w:customStyle="1" w:styleId="TitleChar">
+    <w:name w:val="Title Char"/>
+    <w:basedOn w:val="DefaultParagraphFont"/>
+    <w:link w:val="Title"/>
     <w:uiPriority w:val="10"/>
     <w:qFormat/>
     <w:rsid w:val="00BF1363"/>
@@ -1586,10 +1670,10 @@
       <w:szCs w:val="80"/>
     </w:rPr>
   </w:style>
-  <w:style w:type="character" w:customStyle="1" w:styleId="SubttuloCar">
-    <w:name w:val="Subtítulo Car"/>
-    <w:basedOn w:val="Fuentedeprrafopredeter"/>
-    <w:link w:val="Subttulo"/>
+  <w:style w:type="character" w:customStyle="1" w:styleId="SubtitleChar">
+    <w:name w:val="Subtitle Char"/>
+    <w:basedOn w:val="DefaultParagraphFont"/>
+    <w:link w:val="Subtitle"/>
     <w:uiPriority w:val="11"/>
     <w:qFormat/>
     <w:rsid w:val="00BF1363"/>
@@ -1600,9 +1684,9 @@
       <w:szCs w:val="30"/>
     </w:rPr>
   </w:style>
-  <w:style w:type="character" w:styleId="Textoennegrita">
+  <w:style w:type="character" w:styleId="Strong">
     <w:name w:val="Strong"/>
-    <w:basedOn w:val="Fuentedeprrafopredeter"/>
+    <w:basedOn w:val="DefaultParagraphFont"/>
     <w:uiPriority w:val="22"/>
     <w:qFormat/>
     <w:rsid w:val="00BF1363"/>
@@ -1611,9 +1695,9 @@
       <w:bCs/>
     </w:rPr>
   </w:style>
-  <w:style w:type="character" w:styleId="nfasis">
+  <w:style w:type="character" w:styleId="Emphasis">
     <w:name w:val="Emphasis"/>
-    <w:basedOn w:val="Fuentedeprrafopredeter"/>
+    <w:basedOn w:val="DefaultParagraphFont"/>
     <w:uiPriority w:val="20"/>
     <w:qFormat/>
     <w:rsid w:val="00BF1363"/>
@@ -1622,10 +1706,10 @@
       <w:iCs/>
     </w:rPr>
   </w:style>
-  <w:style w:type="character" w:customStyle="1" w:styleId="CitaCar">
-    <w:name w:val="Cita Car"/>
-    <w:basedOn w:val="Fuentedeprrafopredeter"/>
-    <w:link w:val="Cita"/>
+  <w:style w:type="character" w:customStyle="1" w:styleId="QuoteChar">
+    <w:name w:val="Quote Char"/>
+    <w:basedOn w:val="DefaultParagraphFont"/>
+    <w:link w:val="Quote"/>
     <w:uiPriority w:val="29"/>
     <w:qFormat/>
     <w:rsid w:val="00BF1363"/>
@@ -1634,10 +1718,10 @@
       <w:iCs/>
     </w:rPr>
   </w:style>
-  <w:style w:type="character" w:customStyle="1" w:styleId="CitadestacadaCar">
-    <w:name w:val="Cita destacada Car"/>
-    <w:basedOn w:val="Fuentedeprrafopredeter"/>
-    <w:link w:val="Citadestacada"/>
+  <w:style w:type="character" w:customStyle="1" w:styleId="IntenseQuoteChar">
+    <w:name w:val="Intense Quote Char"/>
+    <w:basedOn w:val="DefaultParagraphFont"/>
+    <w:link w:val="IntenseQuote"/>
     <w:uiPriority w:val="30"/>
     <w:qFormat/>
     <w:rsid w:val="00BF1363"/>
@@ -1648,9 +1732,9 @@
       <w:szCs w:val="28"/>
     </w:rPr>
   </w:style>
-  <w:style w:type="character" w:styleId="nfasissutil">
+  <w:style w:type="character" w:styleId="SubtleEmphasis">
     <w:name w:val="Subtle Emphasis"/>
-    <w:basedOn w:val="Fuentedeprrafopredeter"/>
+    <w:basedOn w:val="DefaultParagraphFont"/>
     <w:uiPriority w:val="19"/>
     <w:qFormat/>
     <w:rsid w:val="00BF1363"/>
@@ -1660,9 +1744,9 @@
       <w:color w:val="595959" w:themeColor="text1" w:themeTint="A6"/>
     </w:rPr>
   </w:style>
-  <w:style w:type="character" w:styleId="nfasisintenso">
+  <w:style w:type="character" w:styleId="IntenseEmphasis">
     <w:name w:val="Intense Emphasis"/>
-    <w:basedOn w:val="Fuentedeprrafopredeter"/>
+    <w:basedOn w:val="DefaultParagraphFont"/>
     <w:uiPriority w:val="21"/>
     <w:qFormat/>
     <w:rsid w:val="00BF1363"/>
@@ -1673,9 +1757,9 @@
       <w:iCs/>
     </w:rPr>
   </w:style>
-  <w:style w:type="character" w:styleId="Referenciasutil">
+  <w:style w:type="character" w:styleId="SubtleReference">
     <w:name w:val="Subtle Reference"/>
-    <w:basedOn w:val="Fuentedeprrafopredeter"/>
+    <w:basedOn w:val="DefaultParagraphFont"/>
     <w:uiPriority w:val="31"/>
     <w:qFormat/>
     <w:rsid w:val="00BF1363"/>
@@ -1684,9 +1768,9 @@
       <w:color w:val="404040" w:themeColor="text1" w:themeTint="BF"/>
     </w:rPr>
   </w:style>
-  <w:style w:type="character" w:styleId="Referenciaintensa">
+  <w:style w:type="character" w:styleId="IntenseReference">
     <w:name w:val="Intense Reference"/>
-    <w:basedOn w:val="Fuentedeprrafopredeter"/>
+    <w:basedOn w:val="DefaultParagraphFont"/>
     <w:uiPriority w:val="32"/>
     <w:qFormat/>
     <w:rsid w:val="00BF1363"/>
@@ -1697,9 +1781,9 @@
       <w:u w:val="single"/>
     </w:rPr>
   </w:style>
-  <w:style w:type="character" w:styleId="Ttulodellibro">
+  <w:style w:type="character" w:styleId="BookTitle">
     <w:name w:val="Book Title"/>
-    <w:basedOn w:val="Fuentedeprrafopredeter"/>
+    <w:basedOn w:val="DefaultParagraphFont"/>
     <w:uiPriority w:val="33"/>
     <w:qFormat/>
     <w:rsid w:val="00BF1363"/>
@@ -1740,7 +1824,7 @@
   <w:style w:type="paragraph" w:customStyle="1" w:styleId="Heading">
     <w:name w:val="Heading"/>
     <w:basedOn w:val="Normal"/>
-    <w:next w:val="Textoindependiente"/>
+    <w:next w:val="BodyText"/>
     <w:qFormat/>
     <w:pPr>
       <w:keepNext/>
@@ -1752,21 +1836,21 @@
       <w:szCs w:val="28"/>
     </w:rPr>
   </w:style>
-  <w:style w:type="paragraph" w:styleId="Textoindependiente">
+  <w:style w:type="paragraph" w:styleId="BodyText">
     <w:name w:val="Body Text"/>
     <w:basedOn w:val="Normal"/>
     <w:pPr>
       <w:spacing w:after="140" w:line="288" w:lineRule="auto"/>
     </w:pPr>
   </w:style>
-  <w:style w:type="paragraph" w:styleId="Lista">
+  <w:style w:type="paragraph" w:styleId="List">
     <w:name w:val="List"/>
-    <w:basedOn w:val="Textoindependiente"/>
+    <w:basedOn w:val="BodyText"/>
     <w:rPr>
       <w:rFonts w:cs="Lohit Devanagari"/>
     </w:rPr>
   </w:style>
-  <w:style w:type="paragraph" w:styleId="Descripcin">
+  <w:style w:type="paragraph" w:styleId="Caption">
     <w:name w:val="caption"/>
     <w:basedOn w:val="Normal"/>
     <w:next w:val="Normal"/>
@@ -1797,10 +1881,10 @@
       <w:rFonts w:cs="Lohit Devanagari"/>
     </w:rPr>
   </w:style>
-  <w:style w:type="paragraph" w:styleId="Encabezado">
+  <w:style w:type="paragraph" w:styleId="Header">
     <w:name w:val="header"/>
     <w:basedOn w:val="Normal"/>
-    <w:link w:val="EncabezadoCar"/>
+    <w:link w:val="HeaderChar"/>
     <w:uiPriority w:val="99"/>
     <w:unhideWhenUsed/>
     <w:rsid w:val="00BF1363"/>
@@ -1812,10 +1896,10 @@
       <w:spacing w:after="0" w:line="240" w:lineRule="auto"/>
     </w:pPr>
   </w:style>
-  <w:style w:type="paragraph" w:styleId="Piedepgina">
+  <w:style w:type="paragraph" w:styleId="Footer">
     <w:name w:val="footer"/>
     <w:basedOn w:val="Normal"/>
-    <w:link w:val="PiedepginaCar"/>
+    <w:link w:val="FooterChar"/>
     <w:uiPriority w:val="99"/>
     <w:unhideWhenUsed/>
     <w:rsid w:val="00BF1363"/>
@@ -1827,11 +1911,11 @@
       <w:spacing w:after="0" w:line="240" w:lineRule="auto"/>
     </w:pPr>
   </w:style>
-  <w:style w:type="paragraph" w:styleId="Ttulo">
+  <w:style w:type="paragraph" w:styleId="Title">
     <w:name w:val="Title"/>
     <w:basedOn w:val="Normal"/>
     <w:next w:val="Normal"/>
-    <w:link w:val="TtuloCar"/>
+    <w:link w:val="TitleChar"/>
     <w:uiPriority w:val="10"/>
     <w:qFormat/>
     <w:rsid w:val="00BF1363"/>
@@ -1847,11 +1931,11 @@
       <w:szCs w:val="80"/>
     </w:rPr>
   </w:style>
-  <w:style w:type="paragraph" w:styleId="Subttulo">
+  <w:style w:type="paragraph" w:styleId="Subtitle">
     <w:name w:val="Subtitle"/>
     <w:basedOn w:val="Normal"/>
     <w:next w:val="Normal"/>
-    <w:link w:val="SubttuloCar"/>
+    <w:link w:val="SubtitleChar"/>
     <w:uiPriority w:val="11"/>
     <w:qFormat/>
     <w:rsid w:val="00BF1363"/>
@@ -1865,17 +1949,17 @@
       <w:szCs w:val="30"/>
     </w:rPr>
   </w:style>
-  <w:style w:type="paragraph" w:styleId="Sinespaciado">
+  <w:style w:type="paragraph" w:styleId="NoSpacing">
     <w:name w:val="No Spacing"/>
     <w:uiPriority w:val="1"/>
     <w:qFormat/>
     <w:rsid w:val="00BF1363"/>
   </w:style>
-  <w:style w:type="paragraph" w:styleId="Cita">
+  <w:style w:type="paragraph" w:styleId="Quote">
     <w:name w:val="Quote"/>
     <w:basedOn w:val="Normal"/>
     <w:next w:val="Normal"/>
-    <w:link w:val="CitaCar"/>
+    <w:link w:val="QuoteChar"/>
     <w:uiPriority w:val="29"/>
     <w:qFormat/>
     <w:rsid w:val="00BF1363"/>
@@ -1889,11 +1973,11 @@
       <w:iCs/>
     </w:rPr>
   </w:style>
-  <w:style w:type="paragraph" w:styleId="Citadestacada">
+  <w:style w:type="paragraph" w:styleId="IntenseQuote">
     <w:name w:val="Intense Quote"/>
     <w:basedOn w:val="Normal"/>
     <w:next w:val="Normal"/>
-    <w:link w:val="CitadestacadaCar"/>
+    <w:link w:val="IntenseQuoteChar"/>
     <w:uiPriority w:val="30"/>
     <w:qFormat/>
     <w:rsid w:val="00BF1363"/>
@@ -1909,9 +1993,9 @@
       <w:szCs w:val="28"/>
     </w:rPr>
   </w:style>
-  <w:style w:type="paragraph" w:styleId="TtuloTDC">
+  <w:style w:type="paragraph" w:styleId="TOCHeading">
     <w:name w:val="TOC Heading"/>
-    <w:basedOn w:val="Ttulo1"/>
+    <w:basedOn w:val="Heading1"/>
     <w:next w:val="Normal"/>
     <w:uiPriority w:val="39"/>
     <w:semiHidden/>
@@ -1919,7 +2003,7 @@
     <w:qFormat/>
     <w:rsid w:val="00BF1363"/>
   </w:style>
-  <w:style w:type="paragraph" w:styleId="Prrafodelista">
+  <w:style w:type="paragraph" w:styleId="ListParagraph">
     <w:name w:val="List Paragraph"/>
     <w:basedOn w:val="Normal"/>
     <w:uiPriority w:val="34"/>

</xml_diff>